<commit_message>
Added Prototypes - Post and Pre testing
</commit_message>
<xml_diff>
--- a/Documentation/Mobile App Proposal.docx
+++ b/Documentation/Mobile App Proposal.docx
@@ -76,15 +76,120 @@
         <w:t>Usability, Requirements and Guidelines</w:t>
       </w:r>
     </w:p>
-    <w:p>
-      <w:pPr>
-        <w:rPr>
-          <w:rFonts w:eastAsiaTheme="majorEastAsia" w:cstheme="majorBidi"/>
-          <w:color w:val="2F5496" w:themeColor="accent1" w:themeShade="BF"/>
-          <w:sz w:val="32"/>
-          <w:szCs w:val="32"/>
-          <w:lang w:val="en-US"/>
-        </w:rPr>
+    <w:p/>
+    <w:p/>
+    <w:p>
+      <w:r>
+        <w:t>In line with the DevSoc Assets – colour guidelines</w:t>
+      </w:r>
+    </w:p>
+    <w:p>
+      <w:r>
+        <w:t xml:space="preserve">Buttons: </w:t>
+      </w:r>
+    </w:p>
+    <w:p>
+      <w:pPr>
+        <w:pStyle w:val="ListParagraph"/>
+        <w:numPr>
+          <w:ilvl w:val="0"/>
+          <w:numId w:val="1"/>
+        </w:numPr>
+      </w:pPr>
+      <w:r>
+        <w:t>Identifiable - Buttons should indicate that they can trigger an action.</w:t>
+      </w:r>
+    </w:p>
+    <w:p>
+      <w:pPr>
+        <w:pStyle w:val="ListParagraph"/>
+        <w:numPr>
+          <w:ilvl w:val="0"/>
+          <w:numId w:val="1"/>
+        </w:numPr>
+      </w:pPr>
+      <w:r>
+        <w:t>Findable - Buttons should be easy to find among other elements, including other buttons.</w:t>
+      </w:r>
+    </w:p>
+    <w:p>
+      <w:pPr>
+        <w:pStyle w:val="ListParagraph"/>
+        <w:numPr>
+          <w:ilvl w:val="0"/>
+          <w:numId w:val="1"/>
+        </w:numPr>
+      </w:pPr>
+      <w:r>
+        <w:t>Clear - A button’s action and state should be clear.</w:t>
+      </w:r>
+    </w:p>
+    <w:p>
+      <w:r>
+        <w:t>Nav Bar:</w:t>
+      </w:r>
+    </w:p>
+    <w:p>
+      <w:pPr>
+        <w:pStyle w:val="ListParagraph"/>
+        <w:numPr>
+          <w:ilvl w:val="0"/>
+          <w:numId w:val="1"/>
+        </w:numPr>
+      </w:pPr>
+      <w:r>
+        <w:t>Aligns with anatomy guidelines (hamburger menu and logo positioning)</w:t>
+      </w:r>
+    </w:p>
+    <w:p/>
+    <w:p>
+      <w:r>
+        <w:t>Nav Drawer:</w:t>
+      </w:r>
+    </w:p>
+    <w:p>
+      <w:pPr>
+        <w:pStyle w:val="ListParagraph"/>
+        <w:numPr>
+          <w:ilvl w:val="0"/>
+          <w:numId w:val="1"/>
+        </w:numPr>
+      </w:pPr>
+      <w:r>
+        <w:t>Use for 5 or more items</w:t>
+      </w:r>
+    </w:p>
+    <w:p>
+      <w:pPr>
+        <w:pStyle w:val="ListParagraph"/>
+        <w:numPr>
+          <w:ilvl w:val="0"/>
+          <w:numId w:val="1"/>
+        </w:numPr>
+      </w:pPr>
+      <w:r>
+        <w:t xml:space="preserve">Opens from left to right </w:t>
+      </w:r>
+    </w:p>
+    <w:p>
+      <w:pPr>
+        <w:pStyle w:val="ListParagraph"/>
+        <w:numPr>
+          <w:ilvl w:val="0"/>
+          <w:numId w:val="1"/>
+        </w:numPr>
+      </w:pPr>
+      <w:r>
+        <w:t>Labels are concise</w:t>
+      </w:r>
+    </w:p>
+    <w:p>
+      <w:pPr>
+        <w:pStyle w:val="ListParagraph"/>
+        <w:numPr>
+          <w:ilvl w:val="0"/>
+          <w:numId w:val="1"/>
+        </w:numPr>
       </w:pPr>
       <w:r>
         <w:br w:type="page"/>
@@ -235,7 +340,7 @@
                     </pic:cNvPicPr>
                   </pic:nvPicPr>
                   <pic:blipFill rotWithShape="1">
-                    <a:blip r:embed="rId4">
+                    <a:blip r:embed="rId6">
                       <a:extLst>
                         <a:ext uri="{28A0092B-C50C-407E-A947-70E740481C1C}">
                           <a14:useLocalDpi xmlns:a14="http://schemas.microsoft.com/office/drawing/2010/main" val="0"/>
@@ -315,7 +420,7 @@
                     </pic:cNvPicPr>
                   </pic:nvPicPr>
                   <pic:blipFill rotWithShape="1">
-                    <a:blip r:embed="rId5" cstate="print">
+                    <a:blip r:embed="rId7" cstate="print">
                       <a:extLst>
                         <a:ext uri="{28A0092B-C50C-407E-A947-70E740481C1C}">
                           <a14:useLocalDpi xmlns:a14="http://schemas.microsoft.com/office/drawing/2010/main" val="0"/>
@@ -394,7 +499,7 @@
                     </pic:cNvPicPr>
                   </pic:nvPicPr>
                   <pic:blipFill rotWithShape="1">
-                    <a:blip r:embed="rId6" cstate="print">
+                    <a:blip r:embed="rId8" cstate="print">
                       <a:extLst>
                         <a:ext uri="{28A0092B-C50C-407E-A947-70E740481C1C}">
                           <a14:useLocalDpi xmlns:a14="http://schemas.microsoft.com/office/drawing/2010/main" val="0"/>
@@ -428,6 +533,16 @@
           </wp:inline>
         </w:drawing>
       </w:r>
+    </w:p>
+    <w:p>
+      <w:pPr>
+        <w:sectPr>
+          <w:pgSz w:w="12240" w:h="15840"/>
+          <w:pgMar w:top="1440" w:right="1440" w:bottom="1440" w:left="1440" w:header="720" w:footer="720" w:gutter="0"/>
+          <w:cols w:space="720"/>
+          <w:docGrid w:linePitch="360"/>
+        </w:sectPr>
+      </w:pPr>
       <w:r>
         <w:br w:type="page"/>
       </w:r>
@@ -441,22 +556,267 @@
         <w:t>Paper Prototype (Before user testing)</w:t>
       </w:r>
     </w:p>
+    <w:p/>
+    <w:p>
+      <w:pPr>
+        <w:rPr>
+          <w:rFonts w:eastAsiaTheme="majorEastAsia" w:cstheme="majorBidi"/>
+          <w:color w:val="2F5496" w:themeColor="accent1" w:themeShade="BF"/>
+          <w:sz w:val="26"/>
+          <w:szCs w:val="26"/>
+        </w:rPr>
+      </w:pPr>
+      <w:r>
+        <w:rPr>
+          <w:noProof/>
+        </w:rPr>
+        <w:drawing>
+          <wp:inline distT="0" distB="0" distL="0" distR="0" wp14:anchorId="22D069CA" wp14:editId="47940FF2">
+            <wp:extent cx="8229600" cy="4343400"/>
+            <wp:effectExtent l="0" t="0" r="0" b="0"/>
+            <wp:docPr id="4" name="Picture 4"/>
+            <wp:cNvGraphicFramePr>
+              <a:graphicFrameLocks xmlns:a="http://schemas.openxmlformats.org/drawingml/2006/main" noChangeAspect="1"/>
+            </wp:cNvGraphicFramePr>
+            <a:graphic xmlns:a="http://schemas.openxmlformats.org/drawingml/2006/main">
+              <a:graphicData uri="http://schemas.openxmlformats.org/drawingml/2006/picture">
+                <pic:pic xmlns:pic="http://schemas.openxmlformats.org/drawingml/2006/picture">
+                  <pic:nvPicPr>
+                    <pic:cNvPr id="0" name="Picture 1"/>
+                    <pic:cNvPicPr>
+                      <a:picLocks noChangeAspect="1" noChangeArrowheads="1"/>
+                    </pic:cNvPicPr>
+                  </pic:nvPicPr>
+                  <pic:blipFill>
+                    <a:blip r:embed="rId9">
+                      <a:extLst>
+                        <a:ext uri="{28A0092B-C50C-407E-A947-70E740481C1C}">
+                          <a14:useLocalDpi xmlns:a14="http://schemas.microsoft.com/office/drawing/2010/main" val="0"/>
+                        </a:ext>
+                      </a:extLst>
+                    </a:blip>
+                    <a:srcRect/>
+                    <a:stretch>
+                      <a:fillRect/>
+                    </a:stretch>
+                  </pic:blipFill>
+                  <pic:spPr bwMode="auto">
+                    <a:xfrm>
+                      <a:off x="0" y="0"/>
+                      <a:ext cx="8229600" cy="4343400"/>
+                    </a:xfrm>
+                    <a:prstGeom prst="rect">
+                      <a:avLst/>
+                    </a:prstGeom>
+                    <a:noFill/>
+                    <a:ln>
+                      <a:noFill/>
+                    </a:ln>
+                  </pic:spPr>
+                </pic:pic>
+              </a:graphicData>
+            </a:graphic>
+          </wp:inline>
+        </w:drawing>
+      </w:r>
+      <w:r>
+        <w:br w:type="page"/>
+      </w:r>
+    </w:p>
     <w:p>
       <w:pPr>
         <w:pStyle w:val="Heading2"/>
       </w:pPr>
       <w:r>
+        <w:lastRenderedPageBreak/>
         <w:t>Paper Prototype (After user testing)</w:t>
       </w:r>
     </w:p>
+    <w:p/>
+    <w:p>
+      <w:r>
+        <w:rPr>
+          <w:noProof/>
+        </w:rPr>
+        <w:drawing>
+          <wp:inline distT="0" distB="0" distL="0" distR="0" wp14:anchorId="19236A9B" wp14:editId="6FE11CDA">
+            <wp:extent cx="8224520" cy="3852545"/>
+            <wp:effectExtent l="0" t="0" r="5080" b="0"/>
+            <wp:docPr id="5" name="Picture 5"/>
+            <wp:cNvGraphicFramePr>
+              <a:graphicFrameLocks xmlns:a="http://schemas.openxmlformats.org/drawingml/2006/main" noChangeAspect="1"/>
+            </wp:cNvGraphicFramePr>
+            <a:graphic xmlns:a="http://schemas.openxmlformats.org/drawingml/2006/main">
+              <a:graphicData uri="http://schemas.openxmlformats.org/drawingml/2006/picture">
+                <pic:pic xmlns:pic="http://schemas.openxmlformats.org/drawingml/2006/picture">
+                  <pic:nvPicPr>
+                    <pic:cNvPr id="0" name="Picture 2"/>
+                    <pic:cNvPicPr>
+                      <a:picLocks noChangeAspect="1" noChangeArrowheads="1"/>
+                    </pic:cNvPicPr>
+                  </pic:nvPicPr>
+                  <pic:blipFill>
+                    <a:blip r:embed="rId10" cstate="print">
+                      <a:extLst>
+                        <a:ext uri="{28A0092B-C50C-407E-A947-70E740481C1C}">
+                          <a14:useLocalDpi xmlns:a14="http://schemas.microsoft.com/office/drawing/2010/main" val="0"/>
+                        </a:ext>
+                      </a:extLst>
+                    </a:blip>
+                    <a:srcRect/>
+                    <a:stretch>
+                      <a:fillRect/>
+                    </a:stretch>
+                  </pic:blipFill>
+                  <pic:spPr bwMode="auto">
+                    <a:xfrm>
+                      <a:off x="0" y="0"/>
+                      <a:ext cx="8224520" cy="3852545"/>
+                    </a:xfrm>
+                    <a:prstGeom prst="rect">
+                      <a:avLst/>
+                    </a:prstGeom>
+                    <a:noFill/>
+                    <a:ln>
+                      <a:noFill/>
+                    </a:ln>
+                  </pic:spPr>
+                </pic:pic>
+              </a:graphicData>
+            </a:graphic>
+          </wp:inline>
+        </w:drawing>
+      </w:r>
+    </w:p>
     <w:sectPr>
-      <w:pgSz w:w="12240" w:h="15840"/>
+      <w:pgSz w:w="15840" w:h="12240" w:orient="landscape"/>
       <w:pgMar w:top="1440" w:right="1440" w:bottom="1440" w:left="1440" w:header="720" w:footer="720" w:gutter="0"/>
       <w:cols w:space="720"/>
       <w:docGrid w:linePitch="360"/>
     </w:sectPr>
   </w:body>
 </w:document>
+</file>
+
+<file path=word/numbering.xml><?xml version="1.0" encoding="utf-8"?>
+<w:numbering xmlns:wpc="http://schemas.microsoft.com/office/word/2010/wordprocessingCanvas" xmlns:cx="http://schemas.microsoft.com/office/drawing/2014/chartex" xmlns:cx1="http://schemas.microsoft.com/office/drawing/2015/9/8/chartex" xmlns:cx2="http://schemas.microsoft.com/office/drawing/2015/10/21/chartex" xmlns:cx3="http://schemas.microsoft.com/office/drawing/2016/5/9/chartex" xmlns:cx4="http://schemas.microsoft.com/office/drawing/2016/5/10/chartex" xmlns:cx5="http://schemas.microsoft.com/office/drawing/2016/5/11/chartex" xmlns:cx6="http://schemas.microsoft.com/office/drawing/2016/5/12/chartex" xmlns:cx7="http://schemas.microsoft.com/office/drawing/2016/5/13/chartex" xmlns:cx8="http://schemas.microsoft.com/office/drawing/2016/5/14/chartex" xmlns:mc="http://schemas.openxmlformats.org/markup-compatibility/2006" xmlns:aink="http://schemas.microsoft.com/office/drawing/2016/ink" xmlns:am3d="http://schemas.microsoft.com/office/drawing/2017/model3d" xmlns:o="urn:schemas-microsoft-com:office:office" xmlns:oel="http://schemas.microsoft.com/office/2019/extlst" xmlns:r="http://schemas.openxmlformats.org/officeDocument/2006/relationships" xmlns:m="http://schemas.openxmlformats.org/officeDocument/2006/math" xmlns:v="urn:schemas-microsoft-com:vml" xmlns:wp14="http://schemas.microsoft.com/office/word/2010/wordprocessingDrawing" xmlns:wp="http://schemas.openxmlformats.org/drawingml/2006/wordprocessingDrawing" xmlns:w10="urn:schemas-microsoft-com:office:word" xmlns:w="http://schemas.openxmlformats.org/wordprocessingml/2006/main" xmlns:w14="http://schemas.microsoft.com/office/word/2010/wordml" xmlns:w15="http://schemas.microsoft.com/office/word/2012/wordml" xmlns:w16cex="http://schemas.microsoft.com/office/word/2018/wordml/cex" xmlns:w16cid="http://schemas.microsoft.com/office/word/2016/wordml/cid" xmlns:w16="http://schemas.microsoft.com/office/word/2018/wordml" xmlns:w16sdtdh="http://schemas.microsoft.com/office/word/2020/wordml/sdtdatahash" xmlns:w16se="http://schemas.microsoft.com/office/word/2015/wordml/symex" xmlns:wpg="http://schemas.microsoft.com/office/word/2010/wordprocessingGroup" xmlns:wpi="http://schemas.microsoft.com/office/word/2010/wordprocessingInk" xmlns:wne="http://schemas.microsoft.com/office/word/2006/wordml" xmlns:wps="http://schemas.microsoft.com/office/word/2010/wordprocessingShape" mc:Ignorable="w14 w15 w16se w16cid w16 w16cex w16sdtdh wp14">
+  <w:abstractNum w:abstractNumId="0" w15:restartNumberingAfterBreak="0">
+    <w:nsid w:val="6CA1308D"/>
+    <w:multiLevelType w:val="hybridMultilevel"/>
+    <w:tmpl w:val="9F841698"/>
+    <w:lvl w:ilvl="0" w:tplc="08090001">
+      <w:start w:val="1"/>
+      <w:numFmt w:val="bullet"/>
+      <w:lvlText w:val=""/>
+      <w:lvlJc w:val="left"/>
+      <w:pPr>
+        <w:ind w:left="720" w:hanging="360"/>
+      </w:pPr>
+      <w:rPr>
+        <w:rFonts w:ascii="Symbol" w:hAnsi="Symbol" w:hint="default"/>
+      </w:rPr>
+    </w:lvl>
+    <w:lvl w:ilvl="1" w:tplc="08090003" w:tentative="1">
+      <w:start w:val="1"/>
+      <w:numFmt w:val="bullet"/>
+      <w:lvlText w:val="o"/>
+      <w:lvlJc w:val="left"/>
+      <w:pPr>
+        <w:ind w:left="1440" w:hanging="360"/>
+      </w:pPr>
+      <w:rPr>
+        <w:rFonts w:ascii="Courier New" w:hAnsi="Courier New" w:cs="Courier New" w:hint="default"/>
+      </w:rPr>
+    </w:lvl>
+    <w:lvl w:ilvl="2" w:tplc="08090005" w:tentative="1">
+      <w:start w:val="1"/>
+      <w:numFmt w:val="bullet"/>
+      <w:lvlText w:val=""/>
+      <w:lvlJc w:val="left"/>
+      <w:pPr>
+        <w:ind w:left="2160" w:hanging="360"/>
+      </w:pPr>
+      <w:rPr>
+        <w:rFonts w:ascii="Wingdings" w:hAnsi="Wingdings" w:hint="default"/>
+      </w:rPr>
+    </w:lvl>
+    <w:lvl w:ilvl="3" w:tplc="08090001" w:tentative="1">
+      <w:start w:val="1"/>
+      <w:numFmt w:val="bullet"/>
+      <w:lvlText w:val=""/>
+      <w:lvlJc w:val="left"/>
+      <w:pPr>
+        <w:ind w:left="2880" w:hanging="360"/>
+      </w:pPr>
+      <w:rPr>
+        <w:rFonts w:ascii="Symbol" w:hAnsi="Symbol" w:hint="default"/>
+      </w:rPr>
+    </w:lvl>
+    <w:lvl w:ilvl="4" w:tplc="08090003" w:tentative="1">
+      <w:start w:val="1"/>
+      <w:numFmt w:val="bullet"/>
+      <w:lvlText w:val="o"/>
+      <w:lvlJc w:val="left"/>
+      <w:pPr>
+        <w:ind w:left="3600" w:hanging="360"/>
+      </w:pPr>
+      <w:rPr>
+        <w:rFonts w:ascii="Courier New" w:hAnsi="Courier New" w:cs="Courier New" w:hint="default"/>
+      </w:rPr>
+    </w:lvl>
+    <w:lvl w:ilvl="5" w:tplc="08090005" w:tentative="1">
+      <w:start w:val="1"/>
+      <w:numFmt w:val="bullet"/>
+      <w:lvlText w:val=""/>
+      <w:lvlJc w:val="left"/>
+      <w:pPr>
+        <w:ind w:left="4320" w:hanging="360"/>
+      </w:pPr>
+      <w:rPr>
+        <w:rFonts w:ascii="Wingdings" w:hAnsi="Wingdings" w:hint="default"/>
+      </w:rPr>
+    </w:lvl>
+    <w:lvl w:ilvl="6" w:tplc="08090001" w:tentative="1">
+      <w:start w:val="1"/>
+      <w:numFmt w:val="bullet"/>
+      <w:lvlText w:val=""/>
+      <w:lvlJc w:val="left"/>
+      <w:pPr>
+        <w:ind w:left="5040" w:hanging="360"/>
+      </w:pPr>
+      <w:rPr>
+        <w:rFonts w:ascii="Symbol" w:hAnsi="Symbol" w:hint="default"/>
+      </w:rPr>
+    </w:lvl>
+    <w:lvl w:ilvl="7" w:tplc="08090003" w:tentative="1">
+      <w:start w:val="1"/>
+      <w:numFmt w:val="bullet"/>
+      <w:lvlText w:val="o"/>
+      <w:lvlJc w:val="left"/>
+      <w:pPr>
+        <w:ind w:left="5760" w:hanging="360"/>
+      </w:pPr>
+      <w:rPr>
+        <w:rFonts w:ascii="Courier New" w:hAnsi="Courier New" w:cs="Courier New" w:hint="default"/>
+      </w:rPr>
+    </w:lvl>
+    <w:lvl w:ilvl="8" w:tplc="08090005" w:tentative="1">
+      <w:start w:val="1"/>
+      <w:numFmt w:val="bullet"/>
+      <w:lvlText w:val=""/>
+      <w:lvlJc w:val="left"/>
+      <w:pPr>
+        <w:ind w:left="6480" w:hanging="360"/>
+      </w:pPr>
+      <w:rPr>
+        <w:rFonts w:ascii="Wingdings" w:hAnsi="Wingdings" w:hint="default"/>
+      </w:rPr>
+    </w:lvl>
+  </w:abstractNum>
+  <w:num w:numId="1" w16cid:durableId="742487944">
+    <w:abstractNumId w:val="0"/>
+  </w:num>
+</w:numbering>
 </file>
 
 <file path=word/styles.xml><?xml version="1.0" encoding="utf-8"?>
@@ -906,6 +1266,51 @@
       <w:szCs w:val="26"/>
     </w:rPr>
   </w:style>
+  <w:style w:type="paragraph" w:styleId="Heading3">
+    <w:name w:val="heading 3"/>
+    <w:basedOn w:val="Normal"/>
+    <w:next w:val="Normal"/>
+    <w:link w:val="Heading3Char"/>
+    <w:uiPriority w:val="9"/>
+    <w:unhideWhenUsed/>
+    <w:qFormat/>
+    <w:rsid w:val="00974D14"/>
+    <w:pPr>
+      <w:keepNext/>
+      <w:keepLines/>
+      <w:spacing w:before="40" w:after="0"/>
+      <w:outlineLvl w:val="2"/>
+    </w:pPr>
+    <w:rPr>
+      <w:rFonts w:asciiTheme="majorHAnsi" w:eastAsiaTheme="majorEastAsia" w:hAnsiTheme="majorHAnsi" w:cstheme="majorBidi"/>
+      <w:color w:val="1F3763" w:themeColor="accent1" w:themeShade="7F"/>
+      <w:sz w:val="24"/>
+      <w:szCs w:val="24"/>
+    </w:rPr>
+  </w:style>
+  <w:style w:type="paragraph" w:styleId="Heading4">
+    <w:name w:val="heading 4"/>
+    <w:basedOn w:val="Normal"/>
+    <w:next w:val="Normal"/>
+    <w:link w:val="Heading4Char"/>
+    <w:uiPriority w:val="9"/>
+    <w:semiHidden/>
+    <w:unhideWhenUsed/>
+    <w:qFormat/>
+    <w:rsid w:val="002D3C3C"/>
+    <w:pPr>
+      <w:keepNext/>
+      <w:keepLines/>
+      <w:spacing w:before="40" w:after="0"/>
+      <w:outlineLvl w:val="3"/>
+    </w:pPr>
+    <w:rPr>
+      <w:rFonts w:asciiTheme="majorHAnsi" w:eastAsiaTheme="majorEastAsia" w:hAnsiTheme="majorHAnsi" w:cstheme="majorBidi"/>
+      <w:i/>
+      <w:iCs/>
+      <w:color w:val="2F5496" w:themeColor="accent1" w:themeShade="BF"/>
+    </w:rPr>
+  </w:style>
   <w:style w:type="character" w:default="1" w:styleId="DefaultParagraphFont">
     <w:name w:val="Default Paragraph Font"/>
     <w:uiPriority w:val="1"/>
@@ -958,6 +1363,44 @@
       <w:color w:val="2F5496" w:themeColor="accent1" w:themeShade="BF"/>
       <w:sz w:val="26"/>
       <w:szCs w:val="26"/>
+    </w:rPr>
+  </w:style>
+  <w:style w:type="character" w:customStyle="1" w:styleId="Heading4Char">
+    <w:name w:val="Heading 4 Char"/>
+    <w:basedOn w:val="DefaultParagraphFont"/>
+    <w:link w:val="Heading4"/>
+    <w:uiPriority w:val="9"/>
+    <w:semiHidden/>
+    <w:rsid w:val="002D3C3C"/>
+    <w:rPr>
+      <w:rFonts w:asciiTheme="majorHAnsi" w:eastAsiaTheme="majorEastAsia" w:hAnsiTheme="majorHAnsi" w:cstheme="majorBidi"/>
+      <w:i/>
+      <w:iCs/>
+      <w:color w:val="2F5496" w:themeColor="accent1" w:themeShade="BF"/>
+    </w:rPr>
+  </w:style>
+  <w:style w:type="paragraph" w:styleId="ListParagraph">
+    <w:name w:val="List Paragraph"/>
+    <w:basedOn w:val="Normal"/>
+    <w:uiPriority w:val="34"/>
+    <w:qFormat/>
+    <w:rsid w:val="002D3C3C"/>
+    <w:pPr>
+      <w:ind w:left="720"/>
+      <w:contextualSpacing/>
+    </w:pPr>
+  </w:style>
+  <w:style w:type="character" w:customStyle="1" w:styleId="Heading3Char">
+    <w:name w:val="Heading 3 Char"/>
+    <w:basedOn w:val="DefaultParagraphFont"/>
+    <w:link w:val="Heading3"/>
+    <w:uiPriority w:val="9"/>
+    <w:rsid w:val="00974D14"/>
+    <w:rPr>
+      <w:rFonts w:asciiTheme="majorHAnsi" w:eastAsiaTheme="majorEastAsia" w:hAnsiTheme="majorHAnsi" w:cstheme="majorBidi"/>
+      <w:color w:val="1F3763" w:themeColor="accent1" w:themeShade="7F"/>
+      <w:sz w:val="24"/>
+      <w:szCs w:val="24"/>
     </w:rPr>
   </w:style>
 </w:styles>
@@ -1256,4 +1699,16 @@
     </a:ext>
   </a:extLst>
 </a:theme>
+</file>
+
+<file path=customXml/item1.xml><?xml version="1.0" encoding="utf-8"?>
+<b:Sources xmlns:b="http://schemas.openxmlformats.org/officeDocument/2006/bibliography" xmlns="http://schemas.openxmlformats.org/officeDocument/2006/bibliography" SelectedStyle="\APASixthEditionOfficeOnline.xsl" StyleName="APA" Version="6"/>
+</file>
+
+<file path=customXml/itemProps1.xml><?xml version="1.0" encoding="utf-8"?>
+<ds:datastoreItem xmlns:ds="http://schemas.openxmlformats.org/officeDocument/2006/customXml" ds:itemID="{ED7308B1-AA49-4A34-BEAD-E584AAB1F802}">
+  <ds:schemaRefs>
+    <ds:schemaRef ds:uri="http://schemas.openxmlformats.org/officeDocument/2006/bibliography"/>
+  </ds:schemaRefs>
+</ds:datastoreItem>
 </file>
</xml_diff>